<commit_message>
---gallery design and implementation
</commit_message>
<xml_diff>
--- a/Betsson movie project.docx
+++ b/Betsson movie project.docx
@@ -854,153 +854,414 @@
         </w:rPr>
         <w:t>GetMovieListService</w:t>
       </w:r>
+      <w:proofErr w:type="spellEnd"/>
+    </w:p>
+    <w:p>
+      <w:pPr>
+        <w:pStyle w:val="ListParagraph"/>
+        <w:numPr>
+          <w:ilvl w:val="2"/>
+          <w:numId w:val="1"/>
+        </w:numPr>
+        <w:tabs>
+          <w:tab w:val="left" w:pos="720"/>
+          <w:tab w:val="left" w:pos="1440"/>
+          <w:tab w:val="left" w:pos="2160"/>
+          <w:tab w:val="left" w:pos="2880"/>
+          <w:tab w:val="left" w:pos="3600"/>
+          <w:tab w:val="left" w:pos="4320"/>
+          <w:tab w:val="left" w:pos="5040"/>
+          <w:tab w:val="left" w:pos="5760"/>
+          <w:tab w:val="left" w:pos="6480"/>
+          <w:tab w:val="left" w:pos="7200"/>
+          <w:tab w:val="left" w:pos="7920"/>
+          <w:tab w:val="left" w:pos="8640"/>
+        </w:tabs>
+        <w:autoSpaceDE w:val="0"/>
+        <w:autoSpaceDN w:val="0"/>
+        <w:adjustRightInd w:val="0"/>
+        <w:rPr>
+          <w:rFonts w:ascii="Helvetica" w:hAnsi="Helvetica" w:cs="Helvetica"/>
+        </w:rPr>
+      </w:pPr>
+      <w:r>
+        <w:rPr>
+          <w:rFonts w:ascii="Helvetica" w:hAnsi="Helvetica" w:cs="Helvetica"/>
+        </w:rPr>
+        <w:t>This should work in which the more you scroll the page returns another batch of movies. (extra feature)</w:t>
+      </w:r>
+    </w:p>
+    <w:p>
+      <w:pPr>
+        <w:pStyle w:val="ListParagraph"/>
+        <w:numPr>
+          <w:ilvl w:val="1"/>
+          <w:numId w:val="1"/>
+        </w:numPr>
+        <w:tabs>
+          <w:tab w:val="left" w:pos="720"/>
+          <w:tab w:val="left" w:pos="1440"/>
+          <w:tab w:val="left" w:pos="2160"/>
+          <w:tab w:val="left" w:pos="2880"/>
+          <w:tab w:val="left" w:pos="3600"/>
+          <w:tab w:val="left" w:pos="4320"/>
+          <w:tab w:val="left" w:pos="5040"/>
+          <w:tab w:val="left" w:pos="5760"/>
+          <w:tab w:val="left" w:pos="6480"/>
+          <w:tab w:val="left" w:pos="7200"/>
+          <w:tab w:val="left" w:pos="7920"/>
+          <w:tab w:val="left" w:pos="8640"/>
+        </w:tabs>
+        <w:autoSpaceDE w:val="0"/>
+        <w:autoSpaceDN w:val="0"/>
+        <w:adjustRightInd w:val="0"/>
+        <w:rPr>
+          <w:rFonts w:ascii="Helvetica" w:hAnsi="Helvetica" w:cs="Helvetica"/>
+        </w:rPr>
+      </w:pPr>
+      <w:proofErr w:type="spellStart"/>
+      <w:r>
+        <w:rPr>
+          <w:rFonts w:ascii="Helvetica" w:hAnsi="Helvetica" w:cs="Helvetica"/>
+        </w:rPr>
+        <w:t>GetMovieListByFilterService</w:t>
+      </w:r>
+      <w:proofErr w:type="spellEnd"/>
+    </w:p>
+    <w:p>
+      <w:pPr>
+        <w:pStyle w:val="ListParagraph"/>
+        <w:numPr>
+          <w:ilvl w:val="2"/>
+          <w:numId w:val="1"/>
+        </w:numPr>
+        <w:tabs>
+          <w:tab w:val="left" w:pos="720"/>
+          <w:tab w:val="left" w:pos="1440"/>
+          <w:tab w:val="left" w:pos="2160"/>
+          <w:tab w:val="left" w:pos="2880"/>
+          <w:tab w:val="left" w:pos="3600"/>
+          <w:tab w:val="left" w:pos="4320"/>
+          <w:tab w:val="left" w:pos="5040"/>
+          <w:tab w:val="left" w:pos="5760"/>
+          <w:tab w:val="left" w:pos="6480"/>
+          <w:tab w:val="left" w:pos="7200"/>
+          <w:tab w:val="left" w:pos="7920"/>
+          <w:tab w:val="left" w:pos="8640"/>
+        </w:tabs>
+        <w:autoSpaceDE w:val="0"/>
+        <w:autoSpaceDN w:val="0"/>
+        <w:adjustRightInd w:val="0"/>
+        <w:rPr>
+          <w:rFonts w:ascii="Helvetica" w:hAnsi="Helvetica" w:cs="Helvetica"/>
+        </w:rPr>
+      </w:pPr>
+      <w:r>
+        <w:rPr>
+          <w:rFonts w:ascii="Helvetica" w:hAnsi="Helvetica" w:cs="Helvetica"/>
+        </w:rPr>
+        <w:t>The above extra feature applies for this as well</w:t>
+      </w:r>
+    </w:p>
+    <w:p>
+      <w:pPr>
+        <w:pStyle w:val="ListParagraph"/>
+        <w:numPr>
+          <w:ilvl w:val="1"/>
+          <w:numId w:val="1"/>
+        </w:numPr>
+        <w:tabs>
+          <w:tab w:val="left" w:pos="720"/>
+          <w:tab w:val="left" w:pos="1440"/>
+          <w:tab w:val="left" w:pos="2160"/>
+          <w:tab w:val="left" w:pos="2880"/>
+          <w:tab w:val="left" w:pos="3600"/>
+          <w:tab w:val="left" w:pos="4320"/>
+          <w:tab w:val="left" w:pos="5040"/>
+          <w:tab w:val="left" w:pos="5760"/>
+          <w:tab w:val="left" w:pos="6480"/>
+          <w:tab w:val="left" w:pos="7200"/>
+          <w:tab w:val="left" w:pos="7920"/>
+          <w:tab w:val="left" w:pos="8640"/>
+        </w:tabs>
+        <w:autoSpaceDE w:val="0"/>
+        <w:autoSpaceDN w:val="0"/>
+        <w:adjustRightInd w:val="0"/>
+        <w:rPr>
+          <w:rFonts w:ascii="Helvetica" w:hAnsi="Helvetica" w:cs="Helvetica"/>
+        </w:rPr>
+      </w:pPr>
+      <w:proofErr w:type="spellStart"/>
+      <w:r>
+        <w:rPr>
+          <w:rFonts w:ascii="Helvetica" w:hAnsi="Helvetica" w:cs="Helvetica"/>
+        </w:rPr>
+        <w:t>GetMovieByIdService</w:t>
+      </w:r>
+      <w:proofErr w:type="spellEnd"/>
+    </w:p>
+    <w:p>
+      <w:pPr>
+        <w:tabs>
+          <w:tab w:val="left" w:pos="720"/>
+          <w:tab w:val="left" w:pos="1440"/>
+          <w:tab w:val="left" w:pos="2160"/>
+          <w:tab w:val="left" w:pos="2880"/>
+          <w:tab w:val="left" w:pos="3600"/>
+          <w:tab w:val="left" w:pos="4320"/>
+          <w:tab w:val="left" w:pos="5040"/>
+          <w:tab w:val="left" w:pos="5760"/>
+          <w:tab w:val="left" w:pos="6480"/>
+          <w:tab w:val="left" w:pos="7200"/>
+          <w:tab w:val="left" w:pos="7920"/>
+          <w:tab w:val="left" w:pos="8640"/>
+        </w:tabs>
+        <w:autoSpaceDE w:val="0"/>
+        <w:autoSpaceDN w:val="0"/>
+        <w:adjustRightInd w:val="0"/>
+        <w:rPr>
+          <w:rFonts w:ascii="Helvetica" w:hAnsi="Helvetica" w:cs="Helvetica"/>
+        </w:rPr>
+      </w:pPr>
+    </w:p>
+    <w:p>
+      <w:pPr>
+        <w:tabs>
+          <w:tab w:val="left" w:pos="720"/>
+          <w:tab w:val="left" w:pos="1440"/>
+          <w:tab w:val="left" w:pos="2160"/>
+          <w:tab w:val="left" w:pos="2880"/>
+          <w:tab w:val="left" w:pos="3600"/>
+          <w:tab w:val="left" w:pos="4320"/>
+          <w:tab w:val="left" w:pos="5040"/>
+          <w:tab w:val="left" w:pos="5760"/>
+          <w:tab w:val="left" w:pos="6480"/>
+          <w:tab w:val="left" w:pos="7200"/>
+          <w:tab w:val="left" w:pos="7920"/>
+          <w:tab w:val="left" w:pos="8640"/>
+        </w:tabs>
+        <w:autoSpaceDE w:val="0"/>
+        <w:autoSpaceDN w:val="0"/>
+        <w:adjustRightInd w:val="0"/>
+        <w:rPr>
+          <w:rFonts w:ascii="Helvetica" w:hAnsi="Helvetica" w:cs="Helvetica"/>
+        </w:rPr>
+      </w:pPr>
+    </w:p>
+    <w:p>
+      <w:pPr>
+        <w:tabs>
+          <w:tab w:val="left" w:pos="720"/>
+          <w:tab w:val="left" w:pos="1440"/>
+          <w:tab w:val="left" w:pos="2160"/>
+          <w:tab w:val="left" w:pos="2880"/>
+          <w:tab w:val="left" w:pos="3600"/>
+          <w:tab w:val="left" w:pos="4320"/>
+          <w:tab w:val="left" w:pos="5040"/>
+          <w:tab w:val="left" w:pos="5760"/>
+          <w:tab w:val="left" w:pos="6480"/>
+          <w:tab w:val="left" w:pos="7200"/>
+          <w:tab w:val="left" w:pos="7920"/>
+          <w:tab w:val="left" w:pos="8640"/>
+        </w:tabs>
+        <w:autoSpaceDE w:val="0"/>
+        <w:autoSpaceDN w:val="0"/>
+        <w:adjustRightInd w:val="0"/>
+        <w:rPr>
+          <w:rFonts w:ascii="Helvetica" w:hAnsi="Helvetica" w:cs="Helvetica"/>
+        </w:rPr>
+      </w:pPr>
+    </w:p>
+    <w:p>
+      <w:pPr>
+        <w:tabs>
+          <w:tab w:val="left" w:pos="720"/>
+          <w:tab w:val="left" w:pos="1440"/>
+          <w:tab w:val="left" w:pos="2160"/>
+          <w:tab w:val="left" w:pos="2880"/>
+          <w:tab w:val="left" w:pos="3600"/>
+          <w:tab w:val="left" w:pos="4320"/>
+          <w:tab w:val="left" w:pos="5040"/>
+          <w:tab w:val="left" w:pos="5760"/>
+          <w:tab w:val="left" w:pos="6480"/>
+          <w:tab w:val="left" w:pos="7200"/>
+          <w:tab w:val="left" w:pos="7920"/>
+          <w:tab w:val="left" w:pos="8640"/>
+        </w:tabs>
+        <w:autoSpaceDE w:val="0"/>
+        <w:autoSpaceDN w:val="0"/>
+        <w:adjustRightInd w:val="0"/>
+        <w:rPr>
+          <w:rFonts w:ascii="Helvetica" w:hAnsi="Helvetica" w:cs="Helvetica"/>
+        </w:rPr>
+      </w:pPr>
+      <w:r>
+        <w:rPr>
+          <w:rFonts w:ascii="Helvetica" w:hAnsi="Helvetica" w:cs="Helvetica"/>
+        </w:rPr>
+        <w:t>Application usage:</w:t>
+      </w:r>
+    </w:p>
+    <w:p>
+      <w:pPr>
+        <w:pStyle w:val="ListParagraph"/>
+        <w:numPr>
+          <w:ilvl w:val="0"/>
+          <w:numId w:val="2"/>
+        </w:numPr>
+        <w:tabs>
+          <w:tab w:val="left" w:pos="720"/>
+          <w:tab w:val="left" w:pos="1440"/>
+          <w:tab w:val="left" w:pos="2160"/>
+          <w:tab w:val="left" w:pos="2880"/>
+          <w:tab w:val="left" w:pos="3600"/>
+          <w:tab w:val="left" w:pos="4320"/>
+          <w:tab w:val="left" w:pos="5040"/>
+          <w:tab w:val="left" w:pos="5760"/>
+          <w:tab w:val="left" w:pos="6480"/>
+          <w:tab w:val="left" w:pos="7200"/>
+          <w:tab w:val="left" w:pos="7920"/>
+          <w:tab w:val="left" w:pos="8640"/>
+        </w:tabs>
+        <w:autoSpaceDE w:val="0"/>
+        <w:autoSpaceDN w:val="0"/>
+        <w:adjustRightInd w:val="0"/>
+        <w:rPr>
+          <w:rFonts w:ascii="Helvetica" w:hAnsi="Helvetica" w:cs="Helvetica"/>
+        </w:rPr>
+      </w:pPr>
+      <w:r>
+        <w:rPr>
+          <w:rFonts w:ascii="Helvetica" w:hAnsi="Helvetica" w:cs="Helvetica"/>
+        </w:rPr>
+        <w:t xml:space="preserve">Install </w:t>
+      </w:r>
+      <w:proofErr w:type="spellStart"/>
+      <w:r>
+        <w:rPr>
+          <w:rFonts w:ascii="Helvetica" w:hAnsi="Helvetica" w:cs="Helvetica"/>
+        </w:rPr>
+        <w:t>json</w:t>
+      </w:r>
+      <w:proofErr w:type="spellEnd"/>
+      <w:r>
+        <w:rPr>
+          <w:rFonts w:ascii="Helvetica" w:hAnsi="Helvetica" w:cs="Helvetica"/>
+        </w:rPr>
+        <w:t xml:space="preserve"> server globally ‘</w:t>
+      </w:r>
+      <w:proofErr w:type="spellStart"/>
+      <w:r>
+        <w:rPr>
+          <w:rFonts w:ascii="Helvetica" w:hAnsi="Helvetica" w:cs="Helvetica"/>
+        </w:rPr>
+        <w:t>sudo</w:t>
+      </w:r>
+      <w:proofErr w:type="spellEnd"/>
+      <w:r>
+        <w:rPr>
+          <w:rFonts w:ascii="Helvetica" w:hAnsi="Helvetica" w:cs="Helvetica"/>
+        </w:rPr>
+        <w:t xml:space="preserve"> </w:t>
+      </w:r>
+      <w:proofErr w:type="spellStart"/>
+      <w:r>
+        <w:rPr>
+          <w:rFonts w:ascii="Helvetica" w:hAnsi="Helvetica" w:cs="Helvetica"/>
+        </w:rPr>
+        <w:t>npm</w:t>
+      </w:r>
+      <w:proofErr w:type="spellEnd"/>
+      <w:r>
+        <w:rPr>
+          <w:rFonts w:ascii="Helvetica" w:hAnsi="Helvetica" w:cs="Helvetica"/>
+        </w:rPr>
+        <w:t xml:space="preserve"> install -g </w:t>
+      </w:r>
+      <w:proofErr w:type="spellStart"/>
+      <w:r>
+        <w:rPr>
+          <w:rFonts w:ascii="Helvetica" w:hAnsi="Helvetica" w:cs="Helvetica"/>
+        </w:rPr>
+        <w:t>json</w:t>
+      </w:r>
+      <w:proofErr w:type="spellEnd"/>
+      <w:r>
+        <w:rPr>
+          <w:rFonts w:ascii="Helvetica" w:hAnsi="Helvetica" w:cs="Helvetica"/>
+        </w:rPr>
+        <w:t>-server</w:t>
+      </w:r>
+      <w:r>
+        <w:rPr>
+          <w:rFonts w:ascii="Helvetica" w:hAnsi="Helvetica" w:cs="Helvetica"/>
+        </w:rPr>
+        <w:t>’</w:t>
+      </w:r>
+    </w:p>
+    <w:p>
+      <w:pPr>
+        <w:tabs>
+          <w:tab w:val="left" w:pos="720"/>
+          <w:tab w:val="left" w:pos="1440"/>
+          <w:tab w:val="left" w:pos="2160"/>
+          <w:tab w:val="left" w:pos="2880"/>
+          <w:tab w:val="left" w:pos="3600"/>
+          <w:tab w:val="left" w:pos="4320"/>
+          <w:tab w:val="left" w:pos="5040"/>
+          <w:tab w:val="left" w:pos="5760"/>
+          <w:tab w:val="left" w:pos="6480"/>
+          <w:tab w:val="left" w:pos="7200"/>
+          <w:tab w:val="left" w:pos="7920"/>
+          <w:tab w:val="left" w:pos="8640"/>
+        </w:tabs>
+        <w:autoSpaceDE w:val="0"/>
+        <w:autoSpaceDN w:val="0"/>
+        <w:adjustRightInd w:val="0"/>
+        <w:rPr>
+          <w:rFonts w:ascii="Helvetica" w:hAnsi="Helvetica" w:cs="Helvetica"/>
+        </w:rPr>
+      </w:pPr>
+    </w:p>
+    <w:p>
+      <w:pPr>
+        <w:tabs>
+          <w:tab w:val="left" w:pos="720"/>
+          <w:tab w:val="left" w:pos="1440"/>
+          <w:tab w:val="left" w:pos="2160"/>
+          <w:tab w:val="left" w:pos="2880"/>
+          <w:tab w:val="left" w:pos="3600"/>
+          <w:tab w:val="left" w:pos="4320"/>
+          <w:tab w:val="left" w:pos="5040"/>
+          <w:tab w:val="left" w:pos="5760"/>
+          <w:tab w:val="left" w:pos="6480"/>
+          <w:tab w:val="left" w:pos="7200"/>
+          <w:tab w:val="left" w:pos="7920"/>
+          <w:tab w:val="left" w:pos="8640"/>
+        </w:tabs>
+        <w:autoSpaceDE w:val="0"/>
+        <w:autoSpaceDN w:val="0"/>
+        <w:adjustRightInd w:val="0"/>
+        <w:rPr>
+          <w:rFonts w:ascii="Helvetica" w:hAnsi="Helvetica" w:cs="Helvetica"/>
+        </w:rPr>
+      </w:pPr>
+      <w:proofErr w:type="spellStart"/>
+      <w:r>
+        <w:rPr>
+          <w:rFonts w:ascii="Helvetica" w:hAnsi="Helvetica" w:cs="Helvetica"/>
+        </w:rPr>
+        <w:t>Npm</w:t>
+      </w:r>
+      <w:proofErr w:type="spellEnd"/>
+      <w:r>
+        <w:rPr>
+          <w:rFonts w:ascii="Helvetica" w:hAnsi="Helvetica" w:cs="Helvetica"/>
+        </w:rPr>
+        <w:t xml:space="preserve"> start activates the JSON file server and ng serve at the same time</w:t>
+      </w:r>
       <w:bookmarkStart w:id="0" w:name="_GoBack"/>
       <w:bookmarkEnd w:id="0"/>
-      <w:proofErr w:type="spellEnd"/>
-    </w:p>
-    <w:p>
-      <w:pPr>
-        <w:pStyle w:val="ListParagraph"/>
-        <w:numPr>
-          <w:ilvl w:val="2"/>
-          <w:numId w:val="1"/>
-        </w:numPr>
-        <w:tabs>
-          <w:tab w:val="left" w:pos="720"/>
-          <w:tab w:val="left" w:pos="1440"/>
-          <w:tab w:val="left" w:pos="2160"/>
-          <w:tab w:val="left" w:pos="2880"/>
-          <w:tab w:val="left" w:pos="3600"/>
-          <w:tab w:val="left" w:pos="4320"/>
-          <w:tab w:val="left" w:pos="5040"/>
-          <w:tab w:val="left" w:pos="5760"/>
-          <w:tab w:val="left" w:pos="6480"/>
-          <w:tab w:val="left" w:pos="7200"/>
-          <w:tab w:val="left" w:pos="7920"/>
-          <w:tab w:val="left" w:pos="8640"/>
-        </w:tabs>
-        <w:autoSpaceDE w:val="0"/>
-        <w:autoSpaceDN w:val="0"/>
-        <w:adjustRightInd w:val="0"/>
-        <w:rPr>
-          <w:rFonts w:ascii="Helvetica" w:hAnsi="Helvetica" w:cs="Helvetica"/>
-        </w:rPr>
-      </w:pPr>
-      <w:r>
-        <w:rPr>
-          <w:rFonts w:ascii="Helvetica" w:hAnsi="Helvetica" w:cs="Helvetica"/>
-        </w:rPr>
-        <w:t>This should work in which the more you scroll the page returns another batch of movies. (extra feature)</w:t>
-      </w:r>
-    </w:p>
-    <w:p>
-      <w:pPr>
-        <w:pStyle w:val="ListParagraph"/>
-        <w:numPr>
-          <w:ilvl w:val="1"/>
-          <w:numId w:val="1"/>
-        </w:numPr>
-        <w:tabs>
-          <w:tab w:val="left" w:pos="720"/>
-          <w:tab w:val="left" w:pos="1440"/>
-          <w:tab w:val="left" w:pos="2160"/>
-          <w:tab w:val="left" w:pos="2880"/>
-          <w:tab w:val="left" w:pos="3600"/>
-          <w:tab w:val="left" w:pos="4320"/>
-          <w:tab w:val="left" w:pos="5040"/>
-          <w:tab w:val="left" w:pos="5760"/>
-          <w:tab w:val="left" w:pos="6480"/>
-          <w:tab w:val="left" w:pos="7200"/>
-          <w:tab w:val="left" w:pos="7920"/>
-          <w:tab w:val="left" w:pos="8640"/>
-        </w:tabs>
-        <w:autoSpaceDE w:val="0"/>
-        <w:autoSpaceDN w:val="0"/>
-        <w:adjustRightInd w:val="0"/>
-        <w:rPr>
-          <w:rFonts w:ascii="Helvetica" w:hAnsi="Helvetica" w:cs="Helvetica"/>
-        </w:rPr>
-      </w:pPr>
-      <w:proofErr w:type="spellStart"/>
-      <w:r>
-        <w:rPr>
-          <w:rFonts w:ascii="Helvetica" w:hAnsi="Helvetica" w:cs="Helvetica"/>
-        </w:rPr>
-        <w:t>GetMovieListByFilterService</w:t>
-      </w:r>
-      <w:proofErr w:type="spellEnd"/>
-    </w:p>
-    <w:p>
-      <w:pPr>
-        <w:pStyle w:val="ListParagraph"/>
-        <w:numPr>
-          <w:ilvl w:val="2"/>
-          <w:numId w:val="1"/>
-        </w:numPr>
-        <w:tabs>
-          <w:tab w:val="left" w:pos="720"/>
-          <w:tab w:val="left" w:pos="1440"/>
-          <w:tab w:val="left" w:pos="2160"/>
-          <w:tab w:val="left" w:pos="2880"/>
-          <w:tab w:val="left" w:pos="3600"/>
-          <w:tab w:val="left" w:pos="4320"/>
-          <w:tab w:val="left" w:pos="5040"/>
-          <w:tab w:val="left" w:pos="5760"/>
-          <w:tab w:val="left" w:pos="6480"/>
-          <w:tab w:val="left" w:pos="7200"/>
-          <w:tab w:val="left" w:pos="7920"/>
-          <w:tab w:val="left" w:pos="8640"/>
-        </w:tabs>
-        <w:autoSpaceDE w:val="0"/>
-        <w:autoSpaceDN w:val="0"/>
-        <w:adjustRightInd w:val="0"/>
-        <w:rPr>
-          <w:rFonts w:ascii="Helvetica" w:hAnsi="Helvetica" w:cs="Helvetica"/>
-        </w:rPr>
-      </w:pPr>
-      <w:r>
-        <w:rPr>
-          <w:rFonts w:ascii="Helvetica" w:hAnsi="Helvetica" w:cs="Helvetica"/>
-        </w:rPr>
-        <w:t>The above extra feature applies for this as well</w:t>
-      </w:r>
-    </w:p>
-    <w:p>
-      <w:pPr>
-        <w:pStyle w:val="ListParagraph"/>
-        <w:numPr>
-          <w:ilvl w:val="1"/>
-          <w:numId w:val="1"/>
-        </w:numPr>
-        <w:tabs>
-          <w:tab w:val="left" w:pos="720"/>
-          <w:tab w:val="left" w:pos="1440"/>
-          <w:tab w:val="left" w:pos="2160"/>
-          <w:tab w:val="left" w:pos="2880"/>
-          <w:tab w:val="left" w:pos="3600"/>
-          <w:tab w:val="left" w:pos="4320"/>
-          <w:tab w:val="left" w:pos="5040"/>
-          <w:tab w:val="left" w:pos="5760"/>
-          <w:tab w:val="left" w:pos="6480"/>
-          <w:tab w:val="left" w:pos="7200"/>
-          <w:tab w:val="left" w:pos="7920"/>
-          <w:tab w:val="left" w:pos="8640"/>
-        </w:tabs>
-        <w:autoSpaceDE w:val="0"/>
-        <w:autoSpaceDN w:val="0"/>
-        <w:adjustRightInd w:val="0"/>
-        <w:rPr>
-          <w:rFonts w:ascii="Helvetica" w:hAnsi="Helvetica" w:cs="Helvetica"/>
-        </w:rPr>
-      </w:pPr>
-      <w:proofErr w:type="spellStart"/>
-      <w:r>
-        <w:rPr>
-          <w:rFonts w:ascii="Helvetica" w:hAnsi="Helvetica" w:cs="Helvetica"/>
-        </w:rPr>
-        <w:t>GetMovieByIdService</w:t>
-      </w:r>
-      <w:proofErr w:type="spellEnd"/>
     </w:p>
     <w:p>
       <w:pPr>
@@ -1085,6 +1346,118 @@
 <file path=word/numbering.xml><?xml version="1.0" encoding="utf-8"?>
 <w:numbering xmlns:wpc="http://schemas.microsoft.com/office/word/2010/wordprocessingCanvas" xmlns:cx="http://schemas.microsoft.com/office/drawing/2014/chartex" xmlns:cx1="http://schemas.microsoft.com/office/drawing/2015/9/8/chartex" xmlns:cx2="http://schemas.microsoft.com/office/drawing/2015/10/21/chartex" xmlns:cx3="http://schemas.microsoft.com/office/drawing/2016/5/9/chartex" xmlns:cx4="http://schemas.microsoft.com/office/drawing/2016/5/10/chartex" xmlns:cx5="http://schemas.microsoft.com/office/drawing/2016/5/11/chartex" xmlns:cx6="http://schemas.microsoft.com/office/drawing/2016/5/12/chartex" xmlns:cx7="http://schemas.microsoft.com/office/drawing/2016/5/13/chartex" xmlns:cx8="http://schemas.microsoft.com/office/drawing/2016/5/14/chartex" xmlns:mc="http://schemas.openxmlformats.org/markup-compatibility/2006" xmlns:aink="http://schemas.microsoft.com/office/drawing/2016/ink" xmlns:am3d="http://schemas.microsoft.com/office/drawing/2017/model3d" xmlns:o="urn:schemas-microsoft-com:office:office" xmlns:r="http://schemas.openxmlformats.org/officeDocument/2006/relationships" xmlns:m="http://schemas.openxmlformats.org/officeDocument/2006/math" xmlns:v="urn:schemas-microsoft-com:vml" xmlns:wp14="http://schemas.microsoft.com/office/word/2010/wordprocessingDrawing" xmlns:wp="http://schemas.openxmlformats.org/drawingml/2006/wordprocessingDrawing" xmlns:w10="urn:schemas-microsoft-com:office:word" xmlns:w="http://schemas.openxmlformats.org/wordprocessingml/2006/main" xmlns:w14="http://schemas.microsoft.com/office/word/2010/wordml" xmlns:w15="http://schemas.microsoft.com/office/word/2012/wordml" xmlns:w16cid="http://schemas.microsoft.com/office/word/2016/wordml/cid" xmlns:w16se="http://schemas.microsoft.com/office/word/2015/wordml/symex" xmlns:wpg="http://schemas.microsoft.com/office/word/2010/wordprocessingGroup" xmlns:wpi="http://schemas.microsoft.com/office/word/2010/wordprocessingInk" xmlns:wne="http://schemas.microsoft.com/office/word/2006/wordml" xmlns:wps="http://schemas.microsoft.com/office/word/2010/wordprocessingShape" mc:Ignorable="w14 w15 w16se w16cid wp14">
   <w:abstractNum w:abstractNumId="0" w15:restartNumberingAfterBreak="0">
+    <w:nsid w:val="2AF54352"/>
+    <w:multiLevelType w:val="hybridMultilevel"/>
+    <w:tmpl w:val="2E6A0B1A"/>
+    <w:lvl w:ilvl="0" w:tplc="898A10E2">
+      <w:numFmt w:val="bullet"/>
+      <w:lvlText w:val=""/>
+      <w:lvlJc w:val="left"/>
+      <w:pPr>
+        <w:ind w:left="720" w:hanging="360"/>
+      </w:pPr>
+      <w:rPr>
+        <w:rFonts w:ascii="Wingdings" w:eastAsiaTheme="minorHAnsi" w:hAnsi="Wingdings" w:cs="Helvetica" w:hint="default"/>
+      </w:rPr>
+    </w:lvl>
+    <w:lvl w:ilvl="1" w:tplc="04090003" w:tentative="1">
+      <w:start w:val="1"/>
+      <w:numFmt w:val="bullet"/>
+      <w:lvlText w:val="o"/>
+      <w:lvlJc w:val="left"/>
+      <w:pPr>
+        <w:ind w:left="1440" w:hanging="360"/>
+      </w:pPr>
+      <w:rPr>
+        <w:rFonts w:ascii="Courier New" w:hAnsi="Courier New" w:cs="Courier New" w:hint="default"/>
+      </w:rPr>
+    </w:lvl>
+    <w:lvl w:ilvl="2" w:tplc="04090005" w:tentative="1">
+      <w:start w:val="1"/>
+      <w:numFmt w:val="bullet"/>
+      <w:lvlText w:val=""/>
+      <w:lvlJc w:val="left"/>
+      <w:pPr>
+        <w:ind w:left="2160" w:hanging="360"/>
+      </w:pPr>
+      <w:rPr>
+        <w:rFonts w:ascii="Wingdings" w:hAnsi="Wingdings" w:hint="default"/>
+      </w:rPr>
+    </w:lvl>
+    <w:lvl w:ilvl="3" w:tplc="04090001" w:tentative="1">
+      <w:start w:val="1"/>
+      <w:numFmt w:val="bullet"/>
+      <w:lvlText w:val=""/>
+      <w:lvlJc w:val="left"/>
+      <w:pPr>
+        <w:ind w:left="2880" w:hanging="360"/>
+      </w:pPr>
+      <w:rPr>
+        <w:rFonts w:ascii="Symbol" w:hAnsi="Symbol" w:hint="default"/>
+      </w:rPr>
+    </w:lvl>
+    <w:lvl w:ilvl="4" w:tplc="04090003" w:tentative="1">
+      <w:start w:val="1"/>
+      <w:numFmt w:val="bullet"/>
+      <w:lvlText w:val="o"/>
+      <w:lvlJc w:val="left"/>
+      <w:pPr>
+        <w:ind w:left="3600" w:hanging="360"/>
+      </w:pPr>
+      <w:rPr>
+        <w:rFonts w:ascii="Courier New" w:hAnsi="Courier New" w:cs="Courier New" w:hint="default"/>
+      </w:rPr>
+    </w:lvl>
+    <w:lvl w:ilvl="5" w:tplc="04090005" w:tentative="1">
+      <w:start w:val="1"/>
+      <w:numFmt w:val="bullet"/>
+      <w:lvlText w:val=""/>
+      <w:lvlJc w:val="left"/>
+      <w:pPr>
+        <w:ind w:left="4320" w:hanging="360"/>
+      </w:pPr>
+      <w:rPr>
+        <w:rFonts w:ascii="Wingdings" w:hAnsi="Wingdings" w:hint="default"/>
+      </w:rPr>
+    </w:lvl>
+    <w:lvl w:ilvl="6" w:tplc="04090001" w:tentative="1">
+      <w:start w:val="1"/>
+      <w:numFmt w:val="bullet"/>
+      <w:lvlText w:val=""/>
+      <w:lvlJc w:val="left"/>
+      <w:pPr>
+        <w:ind w:left="5040" w:hanging="360"/>
+      </w:pPr>
+      <w:rPr>
+        <w:rFonts w:ascii="Symbol" w:hAnsi="Symbol" w:hint="default"/>
+      </w:rPr>
+    </w:lvl>
+    <w:lvl w:ilvl="7" w:tplc="04090003" w:tentative="1">
+      <w:start w:val="1"/>
+      <w:numFmt w:val="bullet"/>
+      <w:lvlText w:val="o"/>
+      <w:lvlJc w:val="left"/>
+      <w:pPr>
+        <w:ind w:left="5760" w:hanging="360"/>
+      </w:pPr>
+      <w:rPr>
+        <w:rFonts w:ascii="Courier New" w:hAnsi="Courier New" w:cs="Courier New" w:hint="default"/>
+      </w:rPr>
+    </w:lvl>
+    <w:lvl w:ilvl="8" w:tplc="04090005" w:tentative="1">
+      <w:start w:val="1"/>
+      <w:numFmt w:val="bullet"/>
+      <w:lvlText w:val=""/>
+      <w:lvlJc w:val="left"/>
+      <w:pPr>
+        <w:ind w:left="6480" w:hanging="360"/>
+      </w:pPr>
+      <w:rPr>
+        <w:rFonts w:ascii="Wingdings" w:hAnsi="Wingdings" w:hint="default"/>
+      </w:rPr>
+    </w:lvl>
+  </w:abstractNum>
+  <w:abstractNum w:abstractNumId="1" w15:restartNumberingAfterBreak="0">
     <w:nsid w:val="6680794C"/>
     <w:multiLevelType w:val="hybridMultilevel"/>
     <w:tmpl w:val="3B8E370E"/>
@@ -1198,6 +1571,9 @@
     </w:lvl>
   </w:abstractNum>
   <w:num w:numId="1">
+    <w:abstractNumId w:val="1"/>
+  </w:num>
+  <w:num w:numId="2">
     <w:abstractNumId w:val="0"/>
   </w:num>
 </w:numbering>

</xml_diff>